<commit_message>
Make documentation more editable
</commit_message>
<xml_diff>
--- a/Rules_and_Guides/Beginners_Rulebook.docx
+++ b/Rules_and_Guides/Beginners_Rulebook.docx
@@ -1056,6 +1056,108 @@
       </w:r>
       <w:r>
         <w:t xml:space="preserve">Can RAGE! Take half damage for 3 turns, once per adventure</w:t>
+      </w:r>
+    </w:p>
+    <w:p/>
+    <w:p>
+      <w:r>
+        <w:rPr>
+          <w:b/>
+          <w:bCs/>
+        </w:rPr>
+        <w:t xml:space="preserve">Paladin</w:t>
+      </w:r>
+    </w:p>
+    <w:p>
+      <w:r>
+        <w:t xml:space="preserve">Holy warriors blessed by divine power! They protect their friends and shine with holy light.</w:t>
+      </w:r>
+    </w:p>
+    <w:p>
+      <w:r>
+        <w:rPr>
+          <w:b/>
+          <w:bCs/>
+        </w:rPr>
+        <w:t xml:space="preserve">Weapon: </w:t>
+      </w:r>
+      <w:r>
+        <w:t xml:space="preserve">Sword &amp; Holy Shield (does 1d8 damage)</w:t>
+      </w:r>
+    </w:p>
+    <w:p>
+      <w:r>
+        <w:rPr>
+          <w:b/>
+          <w:bCs/>
+        </w:rPr>
+        <w:t xml:space="preserve">Hit Points: </w:t>
+      </w:r>
+      <w:r>
+        <w:t xml:space="preserve">11</w:t>
+      </w:r>
+    </w:p>
+    <w:p>
+      <w:r>
+        <w:rPr>
+          <w:b/>
+          <w:bCs/>
+        </w:rPr>
+        <w:t xml:space="preserve">Special Power: </w:t>
+      </w:r>
+      <w:r>
+        <w:t xml:space="preserve">Divine Protection - Once per battle, can protect themselves or a friend from one attack AND force the attacker to target the Paladin next turn instead</w:t>
+      </w:r>
+    </w:p>
+    <w:p/>
+    <w:p>
+      <w:r>
+        <w:rPr>
+          <w:b/>
+          <w:bCs/>
+        </w:rPr>
+        <w:t xml:space="preserve">Ranger</w:t>
+      </w:r>
+    </w:p>
+    <w:p>
+      <w:r>
+        <w:t xml:space="preserve">Expert archers and wilderness trackers! They're skilled hunters who notice everything in nature.</w:t>
+      </w:r>
+    </w:p>
+    <w:p>
+      <w:r>
+        <w:rPr>
+          <w:b/>
+          <w:bCs/>
+        </w:rPr>
+        <w:t xml:space="preserve">Weapon: </w:t>
+      </w:r>
+      <w:r>
+        <w:t xml:space="preserve">Bow (does 1d8 damage)</w:t>
+      </w:r>
+    </w:p>
+    <w:p>
+      <w:r>
+        <w:rPr>
+          <w:b/>
+          <w:bCs/>
+        </w:rPr>
+        <w:t xml:space="preserve">Hit Points: </w:t>
+      </w:r>
+      <w:r>
+        <w:t xml:space="preserve">9</w:t>
+      </w:r>
+    </w:p>
+    <w:p>
+      <w:r>
+        <w:rPr>
+          <w:b/>
+          <w:bCs/>
+        </w:rPr>
+        <w:t xml:space="preserve">Special Power: </w:t>
+      </w:r>
+      <w:r>
+        <w:t xml:space="preserve">Can track enemies - notice hidden enemies and their location once per adventure</w:t>
       </w:r>
     </w:p>
     <w:p>

</xml_diff>